<commit_message>
Minor changes in initial conditions of the display codes
</commit_message>
<xml_diff>
--- a/ReadMe.docx
+++ b/ReadMe.docx
@@ -250,6 +250,118 @@
         </w:rPr>
         <w:t>in the preprocessingCodes folder.</w:t>
       </w:r>
+      <w:r>
+        <w:rPr>
+          <w:rFonts w:ascii="Times New Roman" w:hAnsi="Times New Roman" w:cs="Times New Roman"/>
+          <w:sz w:val="24"/>
+          <w:szCs w:val="24"/>
+        </w:rPr>
+        <w:t xml:space="preserve"> After analysis, we found that 5 subjects (</w:t>
+      </w:r>
+      <w:r>
+        <w:rPr>
+          <w:rFonts w:ascii="Times New Roman" w:hAnsi="Times New Roman" w:cs="Times New Roman"/>
+          <w:sz w:val="24"/>
+          <w:szCs w:val="24"/>
+        </w:rPr>
+        <w:t xml:space="preserve">1 mediator and 4 controls) had less than 40 </w:t>
+      </w:r>
+      <w:r>
+        <w:rPr>
+          <w:rFonts w:ascii="Times New Roman" w:hAnsi="Times New Roman" w:cs="Times New Roman"/>
+          <w:sz w:val="24"/>
+          <w:szCs w:val="24"/>
+        </w:rPr>
+        <w:t>good electrodes. Although the data from them is usable (and our results do not change if their data is included), we removed these subjects</w:t>
+      </w:r>
+      <w:r>
+        <w:rPr>
+          <w:rFonts w:ascii="Times New Roman" w:hAnsi="Times New Roman" w:cs="Times New Roman"/>
+          <w:sz w:val="24"/>
+          <w:szCs w:val="24"/>
+        </w:rPr>
+        <w:t xml:space="preserve">. This is because in future we plan to do source localization where data in bad electrodes is interpolated from the remaining electrodes, </w:t>
+      </w:r>
+      <w:r>
+        <w:rPr>
+          <w:rFonts w:ascii="Times New Roman" w:hAnsi="Times New Roman" w:cs="Times New Roman"/>
+          <w:sz w:val="24"/>
+          <w:szCs w:val="24"/>
+        </w:rPr>
+        <w:t>which only makes sense if there are enough good electrodes to start with.</w:t>
+      </w:r>
+      <w:r>
+        <w:rPr>
+          <w:rFonts w:ascii="Times New Roman" w:hAnsi="Times New Roman" w:cs="Times New Roman"/>
+          <w:sz w:val="24"/>
+          <w:szCs w:val="24"/>
+        </w:rPr>
+        <w:t xml:space="preserve"> Therefore, the usable data consists of 71 subjects</w:t>
+      </w:r>
+      <w:r>
+        <w:rPr>
+          <w:rFonts w:ascii="Times New Roman" w:hAnsi="Times New Roman" w:cs="Times New Roman"/>
+          <w:sz w:val="24"/>
+          <w:szCs w:val="24"/>
+        </w:rPr>
+        <w:t xml:space="preserve">: </w:t>
+      </w:r>
+      <w:r>
+        <w:rPr>
+          <w:rFonts w:ascii="Times New Roman" w:hAnsi="Times New Roman" w:cs="Times New Roman"/>
+          <w:sz w:val="24"/>
+          <w:szCs w:val="24"/>
+        </w:rPr>
+        <w:t xml:space="preserve">35 meditators </w:t>
+      </w:r>
+      <w:r>
+        <w:rPr>
+          <w:rFonts w:ascii="Times New Roman" w:hAnsi="Times New Roman" w:cs="Times New Roman"/>
+          <w:sz w:val="24"/>
+          <w:szCs w:val="24"/>
+        </w:rPr>
+        <w:t xml:space="preserve">(18 male and 17 female) </w:t>
+      </w:r>
+      <w:r>
+        <w:rPr>
+          <w:rFonts w:ascii="Times New Roman" w:hAnsi="Times New Roman" w:cs="Times New Roman"/>
+          <w:sz w:val="24"/>
+          <w:szCs w:val="24"/>
+        </w:rPr>
+        <w:t>and 36 controls</w:t>
+      </w:r>
+      <w:r>
+        <w:rPr>
+          <w:rFonts w:ascii="Times New Roman" w:hAnsi="Times New Roman" w:cs="Times New Roman"/>
+          <w:sz w:val="24"/>
+          <w:szCs w:val="24"/>
+        </w:rPr>
+        <w:t>: (</w:t>
+      </w:r>
+      <w:r>
+        <w:rPr>
+          <w:rFonts w:ascii="Times New Roman" w:hAnsi="Times New Roman" w:cs="Times New Roman"/>
+          <w:sz w:val="24"/>
+          <w:szCs w:val="24"/>
+        </w:rPr>
+        <w:t>20 male and 16 female</w:t>
+      </w:r>
+      <w:r>
+        <w:rPr>
+          <w:rFonts w:ascii="Times New Roman" w:hAnsi="Times New Roman" w:cs="Times New Roman"/>
+          <w:sz w:val="24"/>
+          <w:szCs w:val="24"/>
+        </w:rPr>
+        <w:t>)</w:t>
+      </w:r>
+      <w:r>
+        <w:rPr>
+          <w:rFonts w:ascii="Times New Roman" w:hAnsi="Times New Roman" w:cs="Times New Roman"/>
+          <w:sz w:val="24"/>
+          <w:szCs w:val="24"/>
+        </w:rPr>
+        <w:t>.</w:t>
+      </w:r>
     </w:p>
     <w:p>
       <w:pPr>
@@ -336,7 +448,103 @@
           <w:sz w:val="24"/>
           <w:szCs w:val="24"/>
         </w:rPr>
-        <w:t xml:space="preserve">For 1 male and 3 female meditators, there was no control within 2 years of age difference. In addition, we had 2 instances where a single control was available for 2 meditators, one of whom had to be removed based on the selection criteria described above. Therefore, out of 38 meditators, an appropriate matching control was found for 32 (Male=18; Female=14). </w:t>
+        <w:t xml:space="preserve">For </w:t>
+      </w:r>
+      <w:r>
+        <w:rPr>
+          <w:rFonts w:ascii="Times New Roman" w:hAnsi="Times New Roman" w:cs="Times New Roman"/>
+          <w:sz w:val="24"/>
+          <w:szCs w:val="24"/>
+        </w:rPr>
+        <w:t>2</w:t>
+      </w:r>
+      <w:r>
+        <w:rPr>
+          <w:rFonts w:ascii="Times New Roman" w:hAnsi="Times New Roman" w:cs="Times New Roman"/>
+          <w:sz w:val="24"/>
+          <w:szCs w:val="24"/>
+        </w:rPr>
+        <w:t xml:space="preserve"> male and </w:t>
+      </w:r>
+      <w:r>
+        <w:rPr>
+          <w:rFonts w:ascii="Times New Roman" w:hAnsi="Times New Roman" w:cs="Times New Roman"/>
+          <w:sz w:val="24"/>
+          <w:szCs w:val="24"/>
+        </w:rPr>
+        <w:t>3</w:t>
+      </w:r>
+      <w:r>
+        <w:rPr>
+          <w:rFonts w:ascii="Times New Roman" w:hAnsi="Times New Roman" w:cs="Times New Roman"/>
+          <w:sz w:val="24"/>
+          <w:szCs w:val="24"/>
+        </w:rPr>
+        <w:t xml:space="preserve"> female meditator</w:t>
+      </w:r>
+      <w:r>
+        <w:rPr>
+          <w:rFonts w:ascii="Times New Roman" w:hAnsi="Times New Roman" w:cs="Times New Roman"/>
+          <w:sz w:val="24"/>
+          <w:szCs w:val="24"/>
+        </w:rPr>
+        <w:t>s</w:t>
+      </w:r>
+      <w:r>
+        <w:rPr>
+          <w:rFonts w:ascii="Times New Roman" w:hAnsi="Times New Roman" w:cs="Times New Roman"/>
+          <w:sz w:val="24"/>
+          <w:szCs w:val="24"/>
+        </w:rPr>
+        <w:t>, there was no control within 2 years of age difference. Therefore, out of 3</w:t>
+      </w:r>
+      <w:r>
+        <w:rPr>
+          <w:rFonts w:ascii="Times New Roman" w:hAnsi="Times New Roman" w:cs="Times New Roman"/>
+          <w:sz w:val="24"/>
+          <w:szCs w:val="24"/>
+        </w:rPr>
+        <w:t>5</w:t>
+      </w:r>
+      <w:r>
+        <w:rPr>
+          <w:rFonts w:ascii="Times New Roman" w:hAnsi="Times New Roman" w:cs="Times New Roman"/>
+          <w:sz w:val="24"/>
+          <w:szCs w:val="24"/>
+        </w:rPr>
+        <w:t xml:space="preserve"> meditators, an appropriate matching control was found for 3</w:t>
+      </w:r>
+      <w:r>
+        <w:rPr>
+          <w:rFonts w:ascii="Times New Roman" w:hAnsi="Times New Roman" w:cs="Times New Roman"/>
+          <w:sz w:val="24"/>
+          <w:szCs w:val="24"/>
+        </w:rPr>
+        <w:t>0</w:t>
+      </w:r>
+      <w:r>
+        <w:rPr>
+          <w:rFonts w:ascii="Times New Roman" w:hAnsi="Times New Roman" w:cs="Times New Roman"/>
+          <w:sz w:val="24"/>
+          <w:szCs w:val="24"/>
+        </w:rPr>
+        <w:t xml:space="preserve"> (Male=1</w:t>
+      </w:r>
+      <w:r>
+        <w:rPr>
+          <w:rFonts w:ascii="Times New Roman" w:hAnsi="Times New Roman" w:cs="Times New Roman"/>
+          <w:sz w:val="24"/>
+          <w:szCs w:val="24"/>
+        </w:rPr>
+        <w:t>6</w:t>
+      </w:r>
+      <w:r>
+        <w:rPr>
+          <w:rFonts w:ascii="Times New Roman" w:hAnsi="Times New Roman" w:cs="Times New Roman"/>
+          <w:sz w:val="24"/>
+          <w:szCs w:val="24"/>
+        </w:rPr>
+        <w:t xml:space="preserve">; Female=14). </w:t>
       </w:r>
     </w:p>
     <w:p>
@@ -424,7 +632,6 @@
           <w:sz w:val="24"/>
           <w:szCs w:val="24"/>
         </w:rPr>
-        <w:lastRenderedPageBreak/>
         <w:t xml:space="preserve">Preprocessing: </w:t>
       </w:r>
       <w:r>
@@ -433,7 +640,23 @@
           <w:sz w:val="24"/>
           <w:szCs w:val="24"/>
         </w:rPr>
-        <w:t>Data from the 32 matched pairs were subsequently analyzed and processed to find bad electrodes and data segments. Details of this procedure can be found within the "preprocessingCodes" folder.</w:t>
+        <w:t xml:space="preserve">Data from </w:t>
+      </w:r>
+      <w:r>
+        <w:rPr>
+          <w:rFonts w:ascii="Times New Roman" w:hAnsi="Times New Roman" w:cs="Times New Roman"/>
+          <w:sz w:val="24"/>
+          <w:szCs w:val="24"/>
+        </w:rPr>
+        <w:t>all 76 subjects</w:t>
+      </w:r>
+      <w:r>
+        <w:rPr>
+          <w:rFonts w:ascii="Times New Roman" w:hAnsi="Times New Roman" w:cs="Times New Roman"/>
+          <w:sz w:val="24"/>
+          <w:szCs w:val="24"/>
+        </w:rPr>
+        <w:t xml:space="preserve"> were subsequently analyzed and processed to find bad electrodes and data segments. Details of this procedure can be found within the "preprocessingCodes" folder.</w:t>
       </w:r>
     </w:p>
     <w:p>

</xml_diff>

<commit_message>
Adding documentation and upgrading old display programs
</commit_message>
<xml_diff>
--- a/ReadMe.docx
+++ b/ReadMe.docx
@@ -38,7 +38,49 @@
           <w:szCs w:val="24"/>
           <w:lang w:val="en-US"/>
         </w:rPr>
-        <w:t>EEG data was collected from 100 subjects. Out of this, data from 2 subjects were discarded without doing analysis because of excessive noise and technical issues with data extraction. Hence, the usable dataset consists of 98 subjects. The codes that were used to run the experiment will be made avilable in the "experimentCodes" folder later.</w:t>
+        <w:t xml:space="preserve">EEG data was collected from 100 subjects. Out of this, data from 2 subjects were discarded without doing analysis because of excessive noise and technical issues with data extraction. Hence, the usable dataset consists of 98 subjects. The codes that were used to run the experiment will be made </w:t>
+      </w:r>
+      <w:r>
+        <w:rPr>
+          <w:rFonts w:ascii="Times New Roman" w:hAnsi="Times New Roman" w:cs="Times New Roman"/>
+          <w:kern w:val="0"/>
+          <w:sz w:val="24"/>
+          <w:szCs w:val="24"/>
+          <w:lang w:val="en-US"/>
+        </w:rPr>
+        <w:t>available</w:t>
+      </w:r>
+      <w:r>
+        <w:rPr>
+          <w:rFonts w:ascii="Times New Roman" w:hAnsi="Times New Roman" w:cs="Times New Roman"/>
+          <w:kern w:val="0"/>
+          <w:sz w:val="24"/>
+          <w:szCs w:val="24"/>
+          <w:lang w:val="en-US"/>
+        </w:rPr>
+        <w:t xml:space="preserve"> in the "</w:t>
+      </w:r>
+      <w:proofErr w:type="spellStart"/>
+      <w:r>
+        <w:rPr>
+          <w:rFonts w:ascii="Times New Roman" w:hAnsi="Times New Roman" w:cs="Times New Roman"/>
+          <w:kern w:val="0"/>
+          <w:sz w:val="24"/>
+          <w:szCs w:val="24"/>
+          <w:lang w:val="en-US"/>
+        </w:rPr>
+        <w:t>experimentCodes</w:t>
+      </w:r>
+      <w:proofErr w:type="spellEnd"/>
+      <w:r>
+        <w:rPr>
+          <w:rFonts w:ascii="Times New Roman" w:hAnsi="Times New Roman" w:cs="Times New Roman"/>
+          <w:kern w:val="0"/>
+          <w:sz w:val="24"/>
+          <w:szCs w:val="24"/>
+          <w:lang w:val="en-US"/>
+        </w:rPr>
+        <w:t>" folder later.</w:t>
       </w:r>
     </w:p>
     <w:p>
@@ -184,7 +226,39 @@
           <w:sz w:val="24"/>
           <w:szCs w:val="24"/>
         </w:rPr>
-        <w:t xml:space="preserve">. Specifically, once we recorded from a meditator, we then looked for a control subject of the same gender and age (within +- </w:t>
+        <w:t xml:space="preserve">. </w:t>
+      </w:r>
+      <w:r>
+        <w:rPr>
+          <w:rFonts w:ascii="Times New Roman" w:hAnsi="Times New Roman" w:cs="Times New Roman"/>
+          <w:sz w:val="24"/>
+          <w:szCs w:val="24"/>
+        </w:rPr>
+        <w:t xml:space="preserve">However, since the number of subjects were less, </w:t>
+      </w:r>
+      <w:r>
+        <w:rPr>
+          <w:rFonts w:ascii="Times New Roman" w:hAnsi="Times New Roman" w:cs="Times New Roman"/>
+          <w:sz w:val="24"/>
+          <w:szCs w:val="24"/>
+        </w:rPr>
+        <w:t>the strategy was modified to improve matching of demographic data.</w:t>
+      </w:r>
+      <w:r>
+        <w:rPr>
+          <w:rFonts w:ascii="Times New Roman" w:hAnsi="Times New Roman" w:cs="Times New Roman"/>
+          <w:sz w:val="24"/>
+          <w:szCs w:val="24"/>
+        </w:rPr>
+        <w:t xml:space="preserve"> </w:t>
+      </w:r>
+      <w:r>
+        <w:rPr>
+          <w:rFonts w:ascii="Times New Roman" w:hAnsi="Times New Roman" w:cs="Times New Roman"/>
+          <w:sz w:val="24"/>
+          <w:szCs w:val="24"/>
+        </w:rPr>
+        <w:t xml:space="preserve">Specifically, once we recorded from a meditator, we then looked for a control subject of the same gender and age (within +- </w:t>
       </w:r>
       <w:r>
         <w:rPr>
@@ -216,7 +290,43 @@
           <w:sz w:val="24"/>
           <w:szCs w:val="24"/>
         </w:rPr>
-        <w:t>in the document and codes in the commonAnalysisCodes/informationFiles folder.</w:t>
+        <w:t xml:space="preserve">in the document and codes in the </w:t>
+      </w:r>
+      <w:proofErr w:type="spellStart"/>
+      <w:r>
+        <w:rPr>
+          <w:rFonts w:ascii="Times New Roman" w:hAnsi="Times New Roman" w:cs="Times New Roman"/>
+          <w:sz w:val="24"/>
+          <w:szCs w:val="24"/>
+        </w:rPr>
+        <w:t>commonAnalysisCodes</w:t>
+      </w:r>
+      <w:proofErr w:type="spellEnd"/>
+      <w:r>
+        <w:rPr>
+          <w:rFonts w:ascii="Times New Roman" w:hAnsi="Times New Roman" w:cs="Times New Roman"/>
+          <w:sz w:val="24"/>
+          <w:szCs w:val="24"/>
+        </w:rPr>
+        <w:t>/</w:t>
+      </w:r>
+      <w:proofErr w:type="spellStart"/>
+      <w:r>
+        <w:rPr>
+          <w:rFonts w:ascii="Times New Roman" w:hAnsi="Times New Roman" w:cs="Times New Roman"/>
+          <w:sz w:val="24"/>
+          <w:szCs w:val="24"/>
+        </w:rPr>
+        <w:t>informationFiles</w:t>
+      </w:r>
+      <w:proofErr w:type="spellEnd"/>
+      <w:r>
+        <w:rPr>
+          <w:rFonts w:ascii="Times New Roman" w:hAnsi="Times New Roman" w:cs="Times New Roman"/>
+          <w:sz w:val="24"/>
+          <w:szCs w:val="24"/>
+        </w:rPr>
+        <w:t xml:space="preserve"> folder.</w:t>
       </w:r>
       <w:r>
         <w:rPr>
@@ -232,8 +342,18 @@
           <w:sz w:val="24"/>
           <w:szCs w:val="24"/>
         </w:rPr>
-        <w:t>For the remaining 76 subjects, data was segmented and preprocessed</w:t>
-      </w:r>
+        <w:t xml:space="preserve">For the remaining 76 subjects, data was segmented and </w:t>
+      </w:r>
+      <w:proofErr w:type="spellStart"/>
+      <w:r>
+        <w:rPr>
+          <w:rFonts w:ascii="Times New Roman" w:hAnsi="Times New Roman" w:cs="Times New Roman"/>
+          <w:sz w:val="24"/>
+          <w:szCs w:val="24"/>
+        </w:rPr>
+        <w:t>preprocessed</w:t>
+      </w:r>
+      <w:proofErr w:type="spellEnd"/>
       <w:r>
         <w:rPr>
           <w:rFonts w:ascii="Times New Roman" w:hAnsi="Times New Roman" w:cs="Times New Roman"/>
@@ -248,7 +368,25 @@
           <w:sz w:val="24"/>
           <w:szCs w:val="24"/>
         </w:rPr>
-        <w:t>in the preprocessingCodes folder.</w:t>
+        <w:t xml:space="preserve">in the </w:t>
+      </w:r>
+      <w:proofErr w:type="spellStart"/>
+      <w:r>
+        <w:rPr>
+          <w:rFonts w:ascii="Times New Roman" w:hAnsi="Times New Roman" w:cs="Times New Roman"/>
+          <w:sz w:val="24"/>
+          <w:szCs w:val="24"/>
+        </w:rPr>
+        <w:t>preprocessingCodes</w:t>
+      </w:r>
+      <w:proofErr w:type="spellEnd"/>
+      <w:r>
+        <w:rPr>
+          <w:rFonts w:ascii="Times New Roman" w:hAnsi="Times New Roman" w:cs="Times New Roman"/>
+          <w:sz w:val="24"/>
+          <w:szCs w:val="24"/>
+        </w:rPr>
+        <w:t xml:space="preserve"> folder.</w:t>
       </w:r>
       <w:r>
         <w:rPr>
@@ -412,7 +550,43 @@
           <w:sz w:val="24"/>
           <w:szCs w:val="24"/>
         </w:rPr>
-        <w:t>If there were multiple control subjects, we picked the one whose educational background was closest to the meditator. For female subjects, we also tried to schedule the EEG recording such that the phase in the menstrual cycle was comparable to the meditator, since brain oscillations in the alpha/gamma band have been shown to depend on the menstrual phase. If we found a control subject first, we tried to find an appropriate meditator in a similar fashion. More details of this matching procedure are found in commonAnalysisCodes/infromationFiles/BK1SubjectDetails.</w:t>
+        <w:t xml:space="preserve">If there were multiple control subjects, we picked the one whose educational background was closest to the meditator. For female subjects, we also tried to schedule the EEG recording such that the phase in the menstrual cycle was comparable to the meditator, since brain oscillations in the alpha/gamma band have been shown to depend on the menstrual phase. If we found a control subject first, we tried to find an appropriate meditator in a similar fashion. More details of this matching procedure are found in </w:t>
+      </w:r>
+      <w:proofErr w:type="spellStart"/>
+      <w:r>
+        <w:rPr>
+          <w:rFonts w:ascii="Times New Roman" w:hAnsi="Times New Roman" w:cs="Times New Roman"/>
+          <w:sz w:val="24"/>
+          <w:szCs w:val="24"/>
+        </w:rPr>
+        <w:t>commonAnalysisCodes</w:t>
+      </w:r>
+      <w:proofErr w:type="spellEnd"/>
+      <w:r>
+        <w:rPr>
+          <w:rFonts w:ascii="Times New Roman" w:hAnsi="Times New Roman" w:cs="Times New Roman"/>
+          <w:sz w:val="24"/>
+          <w:szCs w:val="24"/>
+        </w:rPr>
+        <w:t>/</w:t>
+      </w:r>
+      <w:proofErr w:type="spellStart"/>
+      <w:r>
+        <w:rPr>
+          <w:rFonts w:ascii="Times New Roman" w:hAnsi="Times New Roman" w:cs="Times New Roman"/>
+          <w:sz w:val="24"/>
+          <w:szCs w:val="24"/>
+        </w:rPr>
+        <w:t>infromationFiles</w:t>
+      </w:r>
+      <w:proofErr w:type="spellEnd"/>
+      <w:r>
+        <w:rPr>
+          <w:rFonts w:ascii="Times New Roman" w:hAnsi="Times New Roman" w:cs="Times New Roman"/>
+          <w:sz w:val="24"/>
+          <w:szCs w:val="24"/>
+        </w:rPr>
+        <w:t>/BK1SubjectDetails.</w:t>
       </w:r>
     </w:p>
     <w:p>
@@ -448,6 +622,7 @@
           <w:sz w:val="24"/>
           <w:szCs w:val="24"/>
         </w:rPr>
+        <w:lastRenderedPageBreak/>
         <w:t xml:space="preserve">For </w:t>
       </w:r>
       <w:r>
@@ -580,7 +755,43 @@
           <w:sz w:val="24"/>
           <w:szCs w:val="24"/>
         </w:rPr>
-        <w:t>The folder commonAnalysisCodes/infromationFiles contains all details of all subjects. The file BK1SubjectDetails explains the selection criteria as well as how to use the codes in that folder.</w:t>
+        <w:t xml:space="preserve">The folder </w:t>
+      </w:r>
+      <w:proofErr w:type="spellStart"/>
+      <w:r>
+        <w:rPr>
+          <w:rFonts w:ascii="Times New Roman" w:hAnsi="Times New Roman" w:cs="Times New Roman"/>
+          <w:sz w:val="24"/>
+          <w:szCs w:val="24"/>
+        </w:rPr>
+        <w:t>commonAnalysisCodes</w:t>
+      </w:r>
+      <w:proofErr w:type="spellEnd"/>
+      <w:r>
+        <w:rPr>
+          <w:rFonts w:ascii="Times New Roman" w:hAnsi="Times New Roman" w:cs="Times New Roman"/>
+          <w:sz w:val="24"/>
+          <w:szCs w:val="24"/>
+        </w:rPr>
+        <w:t>/</w:t>
+      </w:r>
+      <w:proofErr w:type="spellStart"/>
+      <w:r>
+        <w:rPr>
+          <w:rFonts w:ascii="Times New Roman" w:hAnsi="Times New Roman" w:cs="Times New Roman"/>
+          <w:sz w:val="24"/>
+          <w:szCs w:val="24"/>
+        </w:rPr>
+        <w:t>infromationFiles</w:t>
+      </w:r>
+      <w:proofErr w:type="spellEnd"/>
+      <w:r>
+        <w:rPr>
+          <w:rFonts w:ascii="Times New Roman" w:hAnsi="Times New Roman" w:cs="Times New Roman"/>
+          <w:sz w:val="24"/>
+          <w:szCs w:val="24"/>
+        </w:rPr>
+        <w:t xml:space="preserve"> contains all details of all subjects. The file BK1SubjectDetails explains the selection criteria as well as how to use the codes in that folder.</w:t>
       </w:r>
     </w:p>
     <w:p>
@@ -656,7 +867,151 @@
           <w:sz w:val="24"/>
           <w:szCs w:val="24"/>
         </w:rPr>
-        <w:t xml:space="preserve"> were subsequently analyzed and processed to find bad electrodes and data segments. Details of this procedure can be found within the "preprocessingCodes" folder.</w:t>
+        <w:t xml:space="preserve"> were subsequently </w:t>
+      </w:r>
+      <w:proofErr w:type="spellStart"/>
+      <w:r>
+        <w:rPr>
+          <w:rFonts w:ascii="Times New Roman" w:hAnsi="Times New Roman" w:cs="Times New Roman"/>
+          <w:sz w:val="24"/>
+          <w:szCs w:val="24"/>
+        </w:rPr>
+        <w:t>analyzed</w:t>
+      </w:r>
+      <w:proofErr w:type="spellEnd"/>
+      <w:r>
+        <w:rPr>
+          <w:rFonts w:ascii="Times New Roman" w:hAnsi="Times New Roman" w:cs="Times New Roman"/>
+          <w:sz w:val="24"/>
+          <w:szCs w:val="24"/>
+        </w:rPr>
+        <w:t xml:space="preserve"> and processed to find bad electrodes and data segments. Details of this procedure can be found within the "</w:t>
+      </w:r>
+      <w:proofErr w:type="spellStart"/>
+      <w:r>
+        <w:rPr>
+          <w:rFonts w:ascii="Times New Roman" w:hAnsi="Times New Roman" w:cs="Times New Roman"/>
+          <w:sz w:val="24"/>
+          <w:szCs w:val="24"/>
+        </w:rPr>
+        <w:t>preprocessingCodes</w:t>
+      </w:r>
+      <w:proofErr w:type="spellEnd"/>
+      <w:r>
+        <w:rPr>
+          <w:rFonts w:ascii="Times New Roman" w:hAnsi="Times New Roman" w:cs="Times New Roman"/>
+          <w:sz w:val="24"/>
+          <w:szCs w:val="24"/>
+        </w:rPr>
+        <w:t>" folder.</w:t>
+      </w:r>
+      <w:r>
+        <w:rPr>
+          <w:rFonts w:ascii="Times New Roman" w:hAnsi="Times New Roman" w:cs="Times New Roman"/>
+          <w:sz w:val="24"/>
+          <w:szCs w:val="24"/>
+        </w:rPr>
+        <w:t xml:space="preserve"> As mentioned above, 5 subjects are further removed because they had more than 24 bad electrodes, so the final </w:t>
+      </w:r>
+      <w:r>
+        <w:rPr>
+          <w:rFonts w:ascii="Times New Roman" w:hAnsi="Times New Roman" w:cs="Times New Roman"/>
+          <w:sz w:val="24"/>
+          <w:szCs w:val="24"/>
+        </w:rPr>
+        <w:t>set has 71 subjects</w:t>
+      </w:r>
+      <w:r>
+        <w:rPr>
+          <w:rFonts w:ascii="Times New Roman" w:hAnsi="Times New Roman" w:cs="Times New Roman"/>
+          <w:sz w:val="24"/>
+          <w:szCs w:val="24"/>
+        </w:rPr>
+        <w:t>.</w:t>
+      </w:r>
+    </w:p>
+    <w:p>
+      <w:pPr>
+        <w:autoSpaceDE w:val="0"/>
+        <w:autoSpaceDN w:val="0"/>
+        <w:adjustRightInd w:val="0"/>
+        <w:spacing w:after="0" w:line="240" w:lineRule="auto"/>
+        <w:jc w:val="both"/>
+        <w:rPr>
+          <w:rFonts w:ascii="Times New Roman" w:hAnsi="Times New Roman" w:cs="Times New Roman"/>
+          <w:sz w:val="24"/>
+          <w:szCs w:val="24"/>
+        </w:rPr>
+      </w:pPr>
+    </w:p>
+    <w:p>
+      <w:pPr>
+        <w:autoSpaceDE w:val="0"/>
+        <w:autoSpaceDN w:val="0"/>
+        <w:adjustRightInd w:val="0"/>
+        <w:spacing w:after="0" w:line="240" w:lineRule="auto"/>
+        <w:jc w:val="both"/>
+        <w:rPr>
+          <w:rFonts w:ascii="Times New Roman" w:hAnsi="Times New Roman" w:cs="Times New Roman"/>
+          <w:sz w:val="24"/>
+          <w:szCs w:val="24"/>
+        </w:rPr>
+      </w:pPr>
+      <w:proofErr w:type="spellStart"/>
+      <w:r>
+        <w:rPr>
+          <w:rFonts w:ascii="Times New Roman" w:hAnsi="Times New Roman" w:cs="Times New Roman"/>
+          <w:b/>
+          <w:bCs/>
+          <w:sz w:val="24"/>
+          <w:szCs w:val="24"/>
+        </w:rPr>
+        <w:t>P</w:t>
+      </w:r>
+      <w:r>
+        <w:rPr>
+          <w:rFonts w:ascii="Times New Roman" w:hAnsi="Times New Roman" w:cs="Times New Roman"/>
+          <w:b/>
+          <w:bCs/>
+          <w:sz w:val="24"/>
+          <w:szCs w:val="24"/>
+        </w:rPr>
+        <w:t>owerProject</w:t>
+      </w:r>
+      <w:proofErr w:type="spellEnd"/>
+      <w:r>
+        <w:rPr>
+          <w:rFonts w:ascii="Times New Roman" w:hAnsi="Times New Roman" w:cs="Times New Roman"/>
+          <w:b/>
+          <w:bCs/>
+          <w:sz w:val="24"/>
+          <w:szCs w:val="24"/>
+        </w:rPr>
+        <w:t>:</w:t>
+      </w:r>
+      <w:r>
+        <w:rPr>
+          <w:rFonts w:ascii="Times New Roman" w:hAnsi="Times New Roman" w:cs="Times New Roman"/>
+          <w:sz w:val="24"/>
+          <w:szCs w:val="24"/>
+        </w:rPr>
+        <w:t xml:space="preserve"> This folder contains programs to display the power </w:t>
+      </w:r>
+      <w:r>
+        <w:rPr>
+          <w:rFonts w:ascii="Times New Roman" w:hAnsi="Times New Roman" w:cs="Times New Roman"/>
+          <w:sz w:val="24"/>
+          <w:szCs w:val="24"/>
+        </w:rPr>
+        <w:t>for different protocols. More details can be found in the ReadMe</w:t>
+      </w:r>
+      <w:r>
+        <w:rPr>
+          <w:rFonts w:ascii="Times New Roman" w:hAnsi="Times New Roman" w:cs="Times New Roman"/>
+          <w:sz w:val="24"/>
+          <w:szCs w:val="24"/>
+        </w:rPr>
+        <w:t xml:space="preserve"> file within that folder.</w:t>
       </w:r>
     </w:p>
     <w:p>

</xml_diff>